<commit_message>
Simples changes to appendices scripts
</commit_message>
<xml_diff>
--- a/relatorios/appendice_scripts_codigo_fonte.docx
+++ b/relatorios/appendice_scripts_codigo_fonte.docx
@@ -9387,6 +9387,343 @@
           <w:sz w:val="18"/>
         </w:rPr>
         <w:t>0068:     main()</w:t>
+      </w:r>
+    </w:p>
+    <w:p>
+      <w:r>
+        <w:br w:type="page"/>
+      </w:r>
+    </w:p>
+    <w:p>
+      <w:pPr>
+        <w:pStyle w:val="Heading2"/>
+      </w:pPr>
+      <w:r>
+        <w:t>app_evasao.py</w:t>
+      </w:r>
+    </w:p>
+    <w:p>
+      <w:r>
+        <w:rPr>
+          <w:rFonts w:ascii="Courier New" w:hAnsi="Courier New"/>
+          <w:sz w:val="18"/>
+        </w:rPr>
+        <w:t>0001: # app_evasao.py</w:t>
+      </w:r>
+    </w:p>
+    <w:p>
+      <w:r>
+        <w:rPr>
+          <w:rFonts w:ascii="Courier New" w:hAnsi="Courier New"/>
+          <w:sz w:val="18"/>
+        </w:rPr>
+        <w:t>0002: # Dashboard interativo com análise de evasão usando Streamlit</w:t>
+      </w:r>
+    </w:p>
+    <w:p>
+      <w:r>
+        <w:rPr>
+          <w:rFonts w:ascii="Courier New" w:hAnsi="Courier New"/>
+          <w:sz w:val="18"/>
+        </w:rPr>
+        <w:t xml:space="preserve">0003: </w:t>
+      </w:r>
+    </w:p>
+    <w:p>
+      <w:r>
+        <w:rPr>
+          <w:rFonts w:ascii="Courier New" w:hAnsi="Courier New"/>
+          <w:sz w:val="18"/>
+        </w:rPr>
+        <w:t>0004: import streamlit as st</w:t>
+      </w:r>
+    </w:p>
+    <w:p>
+      <w:r>
+        <w:rPr>
+          <w:rFonts w:ascii="Courier New" w:hAnsi="Courier New"/>
+          <w:sz w:val="18"/>
+        </w:rPr>
+        <w:t>0005: import pandas as pd</w:t>
+      </w:r>
+    </w:p>
+    <w:p>
+      <w:r>
+        <w:rPr>
+          <w:rFonts w:ascii="Courier New" w:hAnsi="Courier New"/>
+          <w:sz w:val="18"/>
+        </w:rPr>
+        <w:t>0006: import matplotlib.pyplot as plt</w:t>
+      </w:r>
+    </w:p>
+    <w:p>
+      <w:r>
+        <w:rPr>
+          <w:rFonts w:ascii="Courier New" w:hAnsi="Courier New"/>
+          <w:sz w:val="18"/>
+        </w:rPr>
+        <w:t>0007: import seaborn as sns</w:t>
+      </w:r>
+    </w:p>
+    <w:p>
+      <w:r>
+        <w:rPr>
+          <w:rFonts w:ascii="Courier New" w:hAnsi="Courier New"/>
+          <w:sz w:val="18"/>
+        </w:rPr>
+        <w:t>0008: import os</w:t>
+      </w:r>
+    </w:p>
+    <w:p>
+      <w:r>
+        <w:rPr>
+          <w:rFonts w:ascii="Courier New" w:hAnsi="Courier New"/>
+          <w:sz w:val="18"/>
+        </w:rPr>
+        <w:t xml:space="preserve">0009: </w:t>
+      </w:r>
+    </w:p>
+    <w:p>
+      <w:r>
+        <w:rPr>
+          <w:rFonts w:ascii="Courier New" w:hAnsi="Courier New"/>
+          <w:sz w:val="18"/>
+        </w:rPr>
+        <w:t>0010: BASE_DIR = os.path.dirname(os.path.abspath(__file__))</w:t>
+      </w:r>
+    </w:p>
+    <w:p>
+      <w:r>
+        <w:rPr>
+          <w:rFonts w:ascii="Courier New" w:hAnsi="Courier New"/>
+          <w:sz w:val="18"/>
+        </w:rPr>
+        <w:t>0011: csv_path = os.path.join(BASE_DIR, '..', '..', 'dados', 'processado', 'dados_ingresso_evasao_conclusao.csv')</w:t>
+      </w:r>
+    </w:p>
+    <w:p>
+      <w:r>
+        <w:rPr>
+          <w:rFonts w:ascii="Courier New" w:hAnsi="Courier New"/>
+          <w:sz w:val="18"/>
+        </w:rPr>
+        <w:t>0012: df = pd.read_csv(csv_path, sep=';')</w:t>
+      </w:r>
+    </w:p>
+    <w:p>
+      <w:r>
+        <w:rPr>
+          <w:rFonts w:ascii="Courier New" w:hAnsi="Courier New"/>
+          <w:sz w:val="18"/>
+        </w:rPr>
+        <w:t xml:space="preserve">0013: </w:t>
+      </w:r>
+    </w:p>
+    <w:p>
+      <w:r>
+        <w:rPr>
+          <w:rFonts w:ascii="Courier New" w:hAnsi="Courier New"/>
+          <w:sz w:val="18"/>
+        </w:rPr>
+        <w:t>0014: st.set_page_config(page_title="Dashboard Evasão IES", layout="wide")</w:t>
+      </w:r>
+    </w:p>
+    <w:p>
+      <w:r>
+        <w:rPr>
+          <w:rFonts w:ascii="Courier New" w:hAnsi="Courier New"/>
+          <w:sz w:val="18"/>
+        </w:rPr>
+        <w:t xml:space="preserve">0015: </w:t>
+      </w:r>
+    </w:p>
+    <w:p>
+      <w:r>
+        <w:rPr>
+          <w:rFonts w:ascii="Courier New" w:hAnsi="Courier New"/>
+          <w:sz w:val="18"/>
+        </w:rPr>
+        <w:t>0016: # Título</w:t>
+      </w:r>
+    </w:p>
+    <w:p>
+      <w:r>
+        <w:rPr>
+          <w:rFonts w:ascii="Courier New" w:hAnsi="Courier New"/>
+          <w:sz w:val="18"/>
+        </w:rPr>
+        <w:t>0017: st.title("📊 Dashboard - Taxas de Ingresso, Conclusão e Evasão")</w:t>
+      </w:r>
+    </w:p>
+    <w:p>
+      <w:r>
+        <w:rPr>
+          <w:rFonts w:ascii="Courier New" w:hAnsi="Courier New"/>
+          <w:sz w:val="18"/>
+        </w:rPr>
+        <w:t xml:space="preserve">0018: </w:t>
+      </w:r>
+    </w:p>
+    <w:p>
+      <w:r>
+        <w:rPr>
+          <w:rFonts w:ascii="Courier New" w:hAnsi="Courier New"/>
+          <w:sz w:val="18"/>
+        </w:rPr>
+        <w:t>0019: # Filtro por curso</w:t>
+      </w:r>
+    </w:p>
+    <w:p>
+      <w:r>
+        <w:rPr>
+          <w:rFonts w:ascii="Courier New" w:hAnsi="Courier New"/>
+          <w:sz w:val="18"/>
+        </w:rPr>
+        <w:t>0020: cursos = df['nome_curso'].unique()</w:t>
+      </w:r>
+    </w:p>
+    <w:p>
+      <w:r>
+        <w:rPr>
+          <w:rFonts w:ascii="Courier New" w:hAnsi="Courier New"/>
+          <w:sz w:val="18"/>
+        </w:rPr>
+        <w:t>0021: curso_selecionado = st.selectbox("Selecione um curso:", sorted(cursos))</w:t>
+      </w:r>
+    </w:p>
+    <w:p>
+      <w:r>
+        <w:rPr>
+          <w:rFonts w:ascii="Courier New" w:hAnsi="Courier New"/>
+          <w:sz w:val="18"/>
+        </w:rPr>
+        <w:t xml:space="preserve">0022: </w:t>
+      </w:r>
+    </w:p>
+    <w:p>
+      <w:r>
+        <w:rPr>
+          <w:rFonts w:ascii="Courier New" w:hAnsi="Courier New"/>
+          <w:sz w:val="18"/>
+        </w:rPr>
+        <w:t>0023: # Filtrar</w:t>
+      </w:r>
+    </w:p>
+    <w:p>
+      <w:r>
+        <w:rPr>
+          <w:rFonts w:ascii="Courier New" w:hAnsi="Courier New"/>
+          <w:sz w:val="18"/>
+        </w:rPr>
+        <w:t>0024: df_filtrado = df[df['nome_curso'] == curso_selecionado]</w:t>
+      </w:r>
+    </w:p>
+    <w:p>
+      <w:r>
+        <w:rPr>
+          <w:rFonts w:ascii="Courier New" w:hAnsi="Courier New"/>
+          <w:sz w:val="18"/>
+        </w:rPr>
+        <w:t xml:space="preserve">0025: </w:t>
+      </w:r>
+    </w:p>
+    <w:p>
+      <w:r>
+        <w:rPr>
+          <w:rFonts w:ascii="Courier New" w:hAnsi="Courier New"/>
+          <w:sz w:val="18"/>
+        </w:rPr>
+        <w:t>0026: # Métricas rápidas</w:t>
+      </w:r>
+    </w:p>
+    <w:p>
+      <w:r>
+        <w:rPr>
+          <w:rFonts w:ascii="Courier New" w:hAnsi="Courier New"/>
+          <w:sz w:val="18"/>
+        </w:rPr>
+        <w:t>0027: col1, col2, col3 = st.columns(3)</w:t>
+      </w:r>
+    </w:p>
+    <w:p>
+      <w:r>
+        <w:rPr>
+          <w:rFonts w:ascii="Courier New" w:hAnsi="Courier New"/>
+          <w:sz w:val="18"/>
+        </w:rPr>
+        <w:t>0028: col1.metric("Taxa de Ingresso (média)", f"{df_filtrado['taxa_ingresso'].mean():.2f}")</w:t>
+      </w:r>
+    </w:p>
+    <w:p>
+      <w:r>
+        <w:rPr>
+          <w:rFonts w:ascii="Courier New" w:hAnsi="Courier New"/>
+          <w:sz w:val="18"/>
+        </w:rPr>
+        <w:t>0029: col2.metric("Taxa de Conclusão (média)", f"{df_filtrado['taxa_conclusao'].mean():.2f}")</w:t>
+      </w:r>
+    </w:p>
+    <w:p>
+      <w:r>
+        <w:rPr>
+          <w:rFonts w:ascii="Courier New" w:hAnsi="Courier New"/>
+          <w:sz w:val="18"/>
+        </w:rPr>
+        <w:t>0030: col3.metric("Taxa de Evasão (média)", f"{df_filtrado['taxa_evasao'].mean():.2f}")</w:t>
+      </w:r>
+    </w:p>
+    <w:p>
+      <w:r>
+        <w:rPr>
+          <w:rFonts w:ascii="Courier New" w:hAnsi="Courier New"/>
+          <w:sz w:val="18"/>
+        </w:rPr>
+        <w:t xml:space="preserve">0031: </w:t>
+      </w:r>
+    </w:p>
+    <w:p>
+      <w:r>
+        <w:rPr>
+          <w:rFonts w:ascii="Courier New" w:hAnsi="Courier New"/>
+          <w:sz w:val="18"/>
+        </w:rPr>
+        <w:t>0032: # Gráfico de linha</w:t>
+      </w:r>
+    </w:p>
+    <w:p>
+      <w:r>
+        <w:rPr>
+          <w:rFonts w:ascii="Courier New" w:hAnsi="Courier New"/>
+          <w:sz w:val="18"/>
+        </w:rPr>
+        <w:t>0033: st.subheader("📈 Evolução das Taxas")</w:t>
+      </w:r>
+    </w:p>
+    <w:p>
+      <w:r>
+        <w:rPr>
+          <w:rFonts w:ascii="Courier New" w:hAnsi="Courier New"/>
+          <w:sz w:val="18"/>
+        </w:rPr>
+        <w:t>0034: fig, ax = plt.subplots(figsize=(10, 5))</w:t>
+      </w:r>
+    </w:p>
+    <w:p>
+      <w:r>
+        <w:rPr>
+          <w:rFonts w:ascii="Courier New" w:hAnsi="Courier New"/>
+          <w:sz w:val="18"/>
+        </w:rPr>
+        <w:t>0035: sns.lineplot(data=df_filtrado[['taxa_ingresso', 'taxa_conclusao', 'taxa_evasao']])</w:t>
+      </w:r>
+    </w:p>
+    <w:p>
+      <w:r>
+        <w:rPr>
+          <w:rFonts w:ascii="Courier New" w:hAnsi="Courier New"/>
+          <w:sz w:val="18"/>
+        </w:rPr>
+        <w:t>0036: st.pyplot(fig)</w:t>
       </w:r>
     </w:p>
     <w:sectPr>

</xml_diff>

<commit_message>
fix: clean up duplicated and invalid entries in requirements.txt and requisitos.txt for Render deploy
</commit_message>
<xml_diff>
--- a/relatorios/appendice_scripts_codigo_fonte.docx
+++ b/relatorios/appendice_scripts_codigo_fonte.docx
@@ -17573,16 +17573,16 @@
           <w:rFonts w:ascii="Courier New" w:hAnsi="Courier New"/>
           <w:sz w:val="18"/>
         </w:rPr>
-        <w:t>0002: # Purpose (en): Build and run Flask app with accessible dashboard and dynamic graphs on Render.</w:t>
-      </w:r>
-    </w:p>
-    <w:p>
-      <w:r>
-        <w:rPr>
-          <w:rFonts w:ascii="Courier New" w:hAnsi="Courier New"/>
-          <w:sz w:val="18"/>
-        </w:rPr>
-        <w:t>0003: # Propósito (pt-BR): Construir e rodar aplicação Flask com dashboard acessível e gráficos dinâmicos no Render.</w:t>
+        <w:t>0002: # Purpose (en): Build Flask app with scikit-learn and serve with Gunicorn on Render</w:t>
+      </w:r>
+    </w:p>
+    <w:p>
+      <w:r>
+        <w:rPr>
+          <w:rFonts w:ascii="Courier New" w:hAnsi="Courier New"/>
+          <w:sz w:val="18"/>
+        </w:rPr>
+        <w:t>0003: # Propósito (pt-BR): Construir app Flask com scikit-learn e servir com Gunicorn no Render</w:t>
       </w:r>
     </w:p>
     <w:p>
@@ -17600,97 +17600,97 @@
           <w:rFonts w:ascii="Courier New" w:hAnsi="Courier New"/>
           <w:sz w:val="18"/>
         </w:rPr>
-        <w:t>0005: # Use imagem oficial Python</w:t>
-      </w:r>
-    </w:p>
-    <w:p>
-      <w:r>
-        <w:rPr>
-          <w:rFonts w:ascii="Courier New" w:hAnsi="Courier New"/>
-          <w:sz w:val="18"/>
-        </w:rPr>
-        <w:t>0006: FROM python:3.11-slim</w:t>
-      </w:r>
-    </w:p>
-    <w:p>
-      <w:r>
-        <w:rPr>
-          <w:rFonts w:ascii="Courier New" w:hAnsi="Courier New"/>
-          <w:sz w:val="18"/>
-        </w:rPr>
-        <w:t xml:space="preserve">0007: </w:t>
-      </w:r>
-    </w:p>
-    <w:p>
-      <w:r>
-        <w:rPr>
-          <w:rFonts w:ascii="Courier New" w:hAnsi="Courier New"/>
-          <w:sz w:val="18"/>
-        </w:rPr>
-        <w:t>0008: # Defina diretório de trabalho</w:t>
-      </w:r>
-    </w:p>
-    <w:p>
-      <w:r>
-        <w:rPr>
-          <w:rFonts w:ascii="Courier New" w:hAnsi="Courier New"/>
-          <w:sz w:val="18"/>
-        </w:rPr>
-        <w:t>0009: WORKDIR /app</w:t>
-      </w:r>
-    </w:p>
-    <w:p>
-      <w:r>
-        <w:rPr>
-          <w:rFonts w:ascii="Courier New" w:hAnsi="Courier New"/>
-          <w:sz w:val="18"/>
-        </w:rPr>
-        <w:t xml:space="preserve">0010: </w:t>
-      </w:r>
-    </w:p>
-    <w:p>
-      <w:r>
-        <w:rPr>
-          <w:rFonts w:ascii="Courier New" w:hAnsi="Courier New"/>
-          <w:sz w:val="18"/>
-        </w:rPr>
-        <w:t>0011: # Copie tudo</w:t>
-      </w:r>
-    </w:p>
-    <w:p>
-      <w:r>
-        <w:rPr>
-          <w:rFonts w:ascii="Courier New" w:hAnsi="Courier New"/>
-          <w:sz w:val="18"/>
-        </w:rPr>
-        <w:t>0012: COPY . /app</w:t>
-      </w:r>
-    </w:p>
-    <w:p>
-      <w:r>
-        <w:rPr>
-          <w:rFonts w:ascii="Courier New" w:hAnsi="Courier New"/>
-          <w:sz w:val="18"/>
-        </w:rPr>
-        <w:t xml:space="preserve">0013: </w:t>
-      </w:r>
-    </w:p>
-    <w:p>
-      <w:r>
-        <w:rPr>
-          <w:rFonts w:ascii="Courier New" w:hAnsi="Courier New"/>
-          <w:sz w:val="18"/>
-        </w:rPr>
-        <w:t>0014: # Instale dependências</w:t>
-      </w:r>
-    </w:p>
-    <w:p>
-      <w:r>
-        <w:rPr>
-          <w:rFonts w:ascii="Courier New" w:hAnsi="Courier New"/>
-          <w:sz w:val="18"/>
-        </w:rPr>
-        <w:t>0015: RUN pip install --no-cache-dir -r requirements.txt</w:t>
+        <w:t>0005: FROM python:3.11-slim</w:t>
+      </w:r>
+    </w:p>
+    <w:p>
+      <w:r>
+        <w:rPr>
+          <w:rFonts w:ascii="Courier New" w:hAnsi="Courier New"/>
+          <w:sz w:val="18"/>
+        </w:rPr>
+        <w:t xml:space="preserve">0006: </w:t>
+      </w:r>
+    </w:p>
+    <w:p>
+      <w:r>
+        <w:rPr>
+          <w:rFonts w:ascii="Courier New" w:hAnsi="Courier New"/>
+          <w:sz w:val="18"/>
+        </w:rPr>
+        <w:t>0007: # Instala dependências de build para Cython e extensões C</w:t>
+      </w:r>
+    </w:p>
+    <w:p>
+      <w:r>
+        <w:rPr>
+          <w:rFonts w:ascii="Courier New" w:hAnsi="Courier New"/>
+          <w:sz w:val="18"/>
+        </w:rPr>
+        <w:t>0008: RUN apt-get update &amp;&amp; \</w:t>
+      </w:r>
+    </w:p>
+    <w:p>
+      <w:r>
+        <w:rPr>
+          <w:rFonts w:ascii="Courier New" w:hAnsi="Courier New"/>
+          <w:sz w:val="18"/>
+        </w:rPr>
+        <w:t>0009:     apt-get install -y build-essential gcc g++ python3-dev &amp;&amp; \</w:t>
+      </w:r>
+    </w:p>
+    <w:p>
+      <w:r>
+        <w:rPr>
+          <w:rFonts w:ascii="Courier New" w:hAnsi="Courier New"/>
+          <w:sz w:val="18"/>
+        </w:rPr>
+        <w:t>0010:     pip install --upgrade pip &amp;&amp; \</w:t>
+      </w:r>
+    </w:p>
+    <w:p>
+      <w:r>
+        <w:rPr>
+          <w:rFonts w:ascii="Courier New" w:hAnsi="Courier New"/>
+          <w:sz w:val="18"/>
+        </w:rPr>
+        <w:t>0011:     pip install cython</w:t>
+      </w:r>
+    </w:p>
+    <w:p>
+      <w:r>
+        <w:rPr>
+          <w:rFonts w:ascii="Courier New" w:hAnsi="Courier New"/>
+          <w:sz w:val="18"/>
+        </w:rPr>
+        <w:t xml:space="preserve">0012: </w:t>
+      </w:r>
+    </w:p>
+    <w:p>
+      <w:r>
+        <w:rPr>
+          <w:rFonts w:ascii="Courier New" w:hAnsi="Courier New"/>
+          <w:sz w:val="18"/>
+        </w:rPr>
+        <w:t>0013: WORKDIR /app</w:t>
+      </w:r>
+    </w:p>
+    <w:p>
+      <w:r>
+        <w:rPr>
+          <w:rFonts w:ascii="Courier New" w:hAnsi="Courier New"/>
+          <w:sz w:val="18"/>
+        </w:rPr>
+        <w:t xml:space="preserve">0014: </w:t>
+      </w:r>
+    </w:p>
+    <w:p>
+      <w:r>
+        <w:rPr>
+          <w:rFonts w:ascii="Courier New" w:hAnsi="Courier New"/>
+          <w:sz w:val="18"/>
+        </w:rPr>
+        <w:t>0015: COPY . /app</w:t>
       </w:r>
     </w:p>
     <w:p>
@@ -17708,16 +17708,16 @@
           <w:rFonts w:ascii="Courier New" w:hAnsi="Courier New"/>
           <w:sz w:val="18"/>
         </w:rPr>
-        <w:t>0017: # Exponha porta Flask</w:t>
-      </w:r>
-    </w:p>
-    <w:p>
-      <w:r>
-        <w:rPr>
-          <w:rFonts w:ascii="Courier New" w:hAnsi="Courier New"/>
-          <w:sz w:val="18"/>
-        </w:rPr>
-        <w:t>0018: EXPOSE 5000</w:t>
+        <w:t>0017: # Instala dependências Python</w:t>
+      </w:r>
+    </w:p>
+    <w:p>
+      <w:r>
+        <w:rPr>
+          <w:rFonts w:ascii="Courier New" w:hAnsi="Courier New"/>
+          <w:sz w:val="18"/>
+        </w:rPr>
+        <w:t>0018: RUN pip install --no-cache-dir -r requirements.txt</w:t>
       </w:r>
     </w:p>
     <w:p>
@@ -17735,16 +17735,43 @@
           <w:rFonts w:ascii="Courier New" w:hAnsi="Courier New"/>
           <w:sz w:val="18"/>
         </w:rPr>
-        <w:t>0020: # Execute o app</w:t>
-      </w:r>
-    </w:p>
-    <w:p>
-      <w:r>
-        <w:rPr>
-          <w:rFonts w:ascii="Courier New" w:hAnsi="Courier New"/>
-          <w:sz w:val="18"/>
-        </w:rPr>
-        <w:t>0021: CMD ["python", "acessibilidade_web/app.py"]</w:t>
+        <w:t>0020: # Expõe a porta Flask</w:t>
+      </w:r>
+    </w:p>
+    <w:p>
+      <w:r>
+        <w:rPr>
+          <w:rFonts w:ascii="Courier New" w:hAnsi="Courier New"/>
+          <w:sz w:val="18"/>
+        </w:rPr>
+        <w:t>0021: EXPOSE 5000</w:t>
+      </w:r>
+    </w:p>
+    <w:p>
+      <w:r>
+        <w:rPr>
+          <w:rFonts w:ascii="Courier New" w:hAnsi="Courier New"/>
+          <w:sz w:val="18"/>
+        </w:rPr>
+        <w:t xml:space="preserve">0022: </w:t>
+      </w:r>
+    </w:p>
+    <w:p>
+      <w:r>
+        <w:rPr>
+          <w:rFonts w:ascii="Courier New" w:hAnsi="Courier New"/>
+          <w:sz w:val="18"/>
+        </w:rPr>
+        <w:t>0023: # Usa Gunicorn para produção</w:t>
+      </w:r>
+    </w:p>
+    <w:p>
+      <w:r>
+        <w:rPr>
+          <w:rFonts w:ascii="Courier New" w:hAnsi="Courier New"/>
+          <w:sz w:val="18"/>
+        </w:rPr>
+        <w:t>0024: CMD ["gunicorn", "-w", "2", "-b", "0.0.0.0:5000", "app:app"]</w:t>
       </w:r>
     </w:p>
     <w:p>

</xml_diff>

<commit_message>
created DB, flask implements, local tests etc.
</commit_message>
<xml_diff>
--- a/relatorios/appendice_scripts_codigo_fonte.docx
+++ b/relatorios/appendice_scripts_codigo_fonte.docx
@@ -16993,43 +16993,43 @@
           <w:rFonts w:ascii="Courier New" w:hAnsi="Courier New"/>
           <w:sz w:val="18"/>
         </w:rPr>
-        <w:t xml:space="preserve">0010: </w:t>
-      </w:r>
-    </w:p>
-    <w:p>
-      <w:r>
-        <w:rPr>
-          <w:rFonts w:ascii="Courier New" w:hAnsi="Courier New"/>
-          <w:sz w:val="18"/>
-        </w:rPr>
-        <w:t>0011: app = Flask(__name__)</w:t>
-      </w:r>
-    </w:p>
-    <w:p>
-      <w:r>
-        <w:rPr>
-          <w:rFonts w:ascii="Courier New" w:hAnsi="Courier New"/>
-          <w:sz w:val="18"/>
-        </w:rPr>
-        <w:t xml:space="preserve">0012: </w:t>
-      </w:r>
-    </w:p>
-    <w:p>
-      <w:r>
-        <w:rPr>
-          <w:rFonts w:ascii="Courier New" w:hAnsi="Courier New"/>
-          <w:sz w:val="18"/>
-        </w:rPr>
-        <w:t>0013: # Caminho para base de dados processada</w:t>
-      </w:r>
-    </w:p>
-    <w:p>
-      <w:r>
-        <w:rPr>
-          <w:rFonts w:ascii="Courier New" w:hAnsi="Courier New"/>
-          <w:sz w:val="18"/>
-        </w:rPr>
-        <w:t>0014: BASE_PATH = '../dados/processado/dados_ingresso_evasao_conclusao.csv'</w:t>
+        <w:t>0010: from flask_sqlalchemy import SQLAlchemy</w:t>
+      </w:r>
+    </w:p>
+    <w:p>
+      <w:r>
+        <w:rPr>
+          <w:rFonts w:ascii="Courier New" w:hAnsi="Courier New"/>
+          <w:sz w:val="18"/>
+        </w:rPr>
+        <w:t xml:space="preserve">0011: </w:t>
+      </w:r>
+    </w:p>
+    <w:p>
+      <w:r>
+        <w:rPr>
+          <w:rFonts w:ascii="Courier New" w:hAnsi="Courier New"/>
+          <w:sz w:val="18"/>
+        </w:rPr>
+        <w:t>0012: app = Flask(__name__)</w:t>
+      </w:r>
+    </w:p>
+    <w:p>
+      <w:r>
+        <w:rPr>
+          <w:rFonts w:ascii="Courier New" w:hAnsi="Courier New"/>
+          <w:sz w:val="18"/>
+        </w:rPr>
+        <w:t>0013: app.config['SQLALCHEMY_DATABASE_URI'] = 'sqlite:///database.db'</w:t>
+      </w:r>
+    </w:p>
+    <w:p>
+      <w:r>
+        <w:rPr>
+          <w:rFonts w:ascii="Courier New" w:hAnsi="Courier New"/>
+          <w:sz w:val="18"/>
+        </w:rPr>
+        <w:t>0014: db = SQLAlchemy(app)</w:t>
       </w:r>
     </w:p>
     <w:p>
@@ -17047,295 +17047,295 @@
           <w:rFonts w:ascii="Courier New" w:hAnsi="Courier New"/>
           <w:sz w:val="18"/>
         </w:rPr>
-        <w:t>0016: @app.route('/')</w:t>
-      </w:r>
-    </w:p>
-    <w:p>
-      <w:r>
-        <w:rPr>
-          <w:rFonts w:ascii="Courier New" w:hAnsi="Courier New"/>
-          <w:sz w:val="18"/>
-        </w:rPr>
-        <w:t>0017: def index():</w:t>
-      </w:r>
-    </w:p>
-    <w:p>
-      <w:r>
-        <w:rPr>
-          <w:rFonts w:ascii="Courier New" w:hAnsi="Courier New"/>
-          <w:sz w:val="18"/>
-        </w:rPr>
-        <w:t>0018:     return render_template('index.html')</w:t>
-      </w:r>
-    </w:p>
-    <w:p>
-      <w:r>
-        <w:rPr>
-          <w:rFonts w:ascii="Courier New" w:hAnsi="Courier New"/>
-          <w:sz w:val="18"/>
-        </w:rPr>
-        <w:t xml:space="preserve">0019: </w:t>
-      </w:r>
-    </w:p>
-    <w:p>
-      <w:r>
-        <w:rPr>
-          <w:rFonts w:ascii="Courier New" w:hAnsi="Courier New"/>
-          <w:sz w:val="18"/>
-        </w:rPr>
-        <w:t>0020: @app.route('/ajuda')</w:t>
-      </w:r>
-    </w:p>
-    <w:p>
-      <w:r>
-        <w:rPr>
-          <w:rFonts w:ascii="Courier New" w:hAnsi="Courier New"/>
-          <w:sz w:val="18"/>
-        </w:rPr>
-        <w:t>0021: def ajuda():</w:t>
-      </w:r>
-    </w:p>
-    <w:p>
-      <w:r>
-        <w:rPr>
-          <w:rFonts w:ascii="Courier New" w:hAnsi="Courier New"/>
-          <w:sz w:val="18"/>
-        </w:rPr>
-        <w:t>0022:     return render_template('ajuda/ajuda.html')</w:t>
-      </w:r>
-    </w:p>
-    <w:p>
-      <w:r>
-        <w:rPr>
-          <w:rFonts w:ascii="Courier New" w:hAnsi="Courier New"/>
-          <w:sz w:val="18"/>
-        </w:rPr>
-        <w:t xml:space="preserve">0023: </w:t>
-      </w:r>
-    </w:p>
-    <w:p>
-      <w:r>
-        <w:rPr>
-          <w:rFonts w:ascii="Courier New" w:hAnsi="Courier New"/>
-          <w:sz w:val="18"/>
-        </w:rPr>
-        <w:t>0024: @app.route('/gerar-grafico', methods=['POST'])</w:t>
-      </w:r>
-    </w:p>
-    <w:p>
-      <w:r>
-        <w:rPr>
-          <w:rFonts w:ascii="Courier New" w:hAnsi="Courier New"/>
-          <w:sz w:val="18"/>
-        </w:rPr>
-        <w:t>0025: def gerar_grafico():</w:t>
-      </w:r>
-    </w:p>
-    <w:p>
-      <w:r>
-        <w:rPr>
-          <w:rFonts w:ascii="Courier New" w:hAnsi="Courier New"/>
-          <w:sz w:val="18"/>
-        </w:rPr>
-        <w:t>0026:     if request.is_json:</w:t>
-      </w:r>
-    </w:p>
-    <w:p>
-      <w:r>
-        <w:rPr>
-          <w:rFonts w:ascii="Courier New" w:hAnsi="Courier New"/>
-          <w:sz w:val="18"/>
-        </w:rPr>
-        <w:t>0027:         data = request.get_json()</w:t>
-      </w:r>
-    </w:p>
-    <w:p>
-      <w:r>
-        <w:rPr>
-          <w:rFonts w:ascii="Courier New" w:hAnsi="Courier New"/>
-          <w:sz w:val="18"/>
-        </w:rPr>
-        <w:t>0028:     else:</w:t>
-      </w:r>
-    </w:p>
-    <w:p>
-      <w:r>
-        <w:rPr>
-          <w:rFonts w:ascii="Courier New" w:hAnsi="Courier New"/>
-          <w:sz w:val="18"/>
-        </w:rPr>
-        <w:t>0029:         data = request.form</w:t>
-      </w:r>
-    </w:p>
-    <w:p>
-      <w:r>
-        <w:rPr>
-          <w:rFonts w:ascii="Courier New" w:hAnsi="Courier New"/>
-          <w:sz w:val="18"/>
-        </w:rPr>
-        <w:t xml:space="preserve">0030: </w:t>
-      </w:r>
-    </w:p>
-    <w:p>
-      <w:r>
-        <w:rPr>
-          <w:rFonts w:ascii="Courier New" w:hAnsi="Courier New"/>
-          <w:sz w:val="18"/>
-        </w:rPr>
-        <w:t>0031:     curso = data.get('curso', '').lower()</w:t>
-      </w:r>
-    </w:p>
-    <w:p>
-      <w:r>
-        <w:rPr>
-          <w:rFonts w:ascii="Courier New" w:hAnsi="Courier New"/>
-          <w:sz w:val="18"/>
-        </w:rPr>
-        <w:t>0032:     ano = data.get('ano', '')</w:t>
-      </w:r>
-    </w:p>
-    <w:p>
-      <w:r>
-        <w:rPr>
-          <w:rFonts w:ascii="Courier New" w:hAnsi="Courier New"/>
-          <w:sz w:val="18"/>
-        </w:rPr>
-        <w:t>0033:     ies = data.get('ies', '').lower()</w:t>
-      </w:r>
-    </w:p>
-    <w:p>
-      <w:r>
-        <w:rPr>
-          <w:rFonts w:ascii="Courier New" w:hAnsi="Courier New"/>
-          <w:sz w:val="18"/>
-        </w:rPr>
-        <w:t xml:space="preserve">0034: </w:t>
-      </w:r>
-    </w:p>
-    <w:p>
-      <w:r>
-        <w:rPr>
-          <w:rFonts w:ascii="Courier New" w:hAnsi="Courier New"/>
-          <w:sz w:val="18"/>
-        </w:rPr>
-        <w:t>0035:     df = pd.read_csv(BASE_PATH)</w:t>
-      </w:r>
-    </w:p>
-    <w:p>
-      <w:r>
-        <w:rPr>
-          <w:rFonts w:ascii="Courier New" w:hAnsi="Courier New"/>
-          <w:sz w:val="18"/>
-        </w:rPr>
-        <w:t xml:space="preserve">0036: </w:t>
-      </w:r>
-    </w:p>
-    <w:p>
-      <w:r>
-        <w:rPr>
-          <w:rFonts w:ascii="Courier New" w:hAnsi="Courier New"/>
-          <w:sz w:val="18"/>
-        </w:rPr>
-        <w:t>0037:     if curso:</w:t>
-      </w:r>
-    </w:p>
-    <w:p>
-      <w:r>
-        <w:rPr>
-          <w:rFonts w:ascii="Courier New" w:hAnsi="Courier New"/>
-          <w:sz w:val="18"/>
-        </w:rPr>
-        <w:t>0038:         df = df[df['nome_curso'].str.lower().str.contains(curso)]</w:t>
-      </w:r>
-    </w:p>
-    <w:p>
-      <w:r>
-        <w:rPr>
-          <w:rFonts w:ascii="Courier New" w:hAnsi="Courier New"/>
-          <w:sz w:val="18"/>
-        </w:rPr>
-        <w:t>0039:     if ano:</w:t>
-      </w:r>
-    </w:p>
-    <w:p>
-      <w:r>
-        <w:rPr>
-          <w:rFonts w:ascii="Courier New" w:hAnsi="Courier New"/>
-          <w:sz w:val="18"/>
-        </w:rPr>
-        <w:t>0040:         try:</w:t>
-      </w:r>
-    </w:p>
-    <w:p>
-      <w:r>
-        <w:rPr>
-          <w:rFonts w:ascii="Courier New" w:hAnsi="Courier New"/>
-          <w:sz w:val="18"/>
-        </w:rPr>
-        <w:t>0041:             df = df[df['ano'] == int(ano)]</w:t>
-      </w:r>
-    </w:p>
-    <w:p>
-      <w:r>
-        <w:rPr>
-          <w:rFonts w:ascii="Courier New" w:hAnsi="Courier New"/>
-          <w:sz w:val="18"/>
-        </w:rPr>
-        <w:t>0042:         except ValueError:</w:t>
-      </w:r>
-    </w:p>
-    <w:p>
-      <w:r>
-        <w:rPr>
-          <w:rFonts w:ascii="Courier New" w:hAnsi="Courier New"/>
-          <w:sz w:val="18"/>
-        </w:rPr>
-        <w:t>0043:             pass</w:t>
-      </w:r>
-    </w:p>
-    <w:p>
-      <w:r>
-        <w:rPr>
-          <w:rFonts w:ascii="Courier New" w:hAnsi="Courier New"/>
-          <w:sz w:val="18"/>
-        </w:rPr>
-        <w:t>0044:     if ies:</w:t>
-      </w:r>
-    </w:p>
-    <w:p>
-      <w:r>
-        <w:rPr>
-          <w:rFonts w:ascii="Courier New" w:hAnsi="Courier New"/>
-          <w:sz w:val="18"/>
-        </w:rPr>
-        <w:t>0045:         df = df[df['nome_ies'].str.lower().str.contains(ies)]</w:t>
-      </w:r>
-    </w:p>
-    <w:p>
-      <w:r>
-        <w:rPr>
-          <w:rFonts w:ascii="Courier New" w:hAnsi="Courier New"/>
-          <w:sz w:val="18"/>
-        </w:rPr>
-        <w:t xml:space="preserve">0046: </w:t>
-      </w:r>
-    </w:p>
-    <w:p>
-      <w:r>
-        <w:rPr>
-          <w:rFonts w:ascii="Courier New" w:hAnsi="Courier New"/>
-          <w:sz w:val="18"/>
-        </w:rPr>
-        <w:t>0047:     if df.empty:</w:t>
-      </w:r>
-    </w:p>
-    <w:p>
-      <w:r>
-        <w:rPr>
-          <w:rFonts w:ascii="Courier New" w:hAnsi="Courier New"/>
-          <w:sz w:val="18"/>
-        </w:rPr>
-        <w:t>0048:         return jsonify({'error': 'Nenhum dado encontrado.'})</w:t>
+        <w:t>0016: # Caminho para base de dados processada</w:t>
+      </w:r>
+    </w:p>
+    <w:p>
+      <w:r>
+        <w:rPr>
+          <w:rFonts w:ascii="Courier New" w:hAnsi="Courier New"/>
+          <w:sz w:val="18"/>
+        </w:rPr>
+        <w:t>0017: BASE_PATH = '../dados/processado/dados_ingresso_evasao_conclusao.csv'</w:t>
+      </w:r>
+    </w:p>
+    <w:p>
+      <w:r>
+        <w:rPr>
+          <w:rFonts w:ascii="Courier New" w:hAnsi="Courier New"/>
+          <w:sz w:val="18"/>
+        </w:rPr>
+        <w:t xml:space="preserve">0018: </w:t>
+      </w:r>
+    </w:p>
+    <w:p>
+      <w:r>
+        <w:rPr>
+          <w:rFonts w:ascii="Courier New" w:hAnsi="Courier New"/>
+          <w:sz w:val="18"/>
+        </w:rPr>
+        <w:t>0019: @app.route('/')</w:t>
+      </w:r>
+    </w:p>
+    <w:p>
+      <w:r>
+        <w:rPr>
+          <w:rFonts w:ascii="Courier New" w:hAnsi="Courier New"/>
+          <w:sz w:val="18"/>
+        </w:rPr>
+        <w:t>0020: def index():</w:t>
+      </w:r>
+    </w:p>
+    <w:p>
+      <w:r>
+        <w:rPr>
+          <w:rFonts w:ascii="Courier New" w:hAnsi="Courier New"/>
+          <w:sz w:val="18"/>
+        </w:rPr>
+        <w:t>0021:     return render_template('index.html')</w:t>
+      </w:r>
+    </w:p>
+    <w:p>
+      <w:r>
+        <w:rPr>
+          <w:rFonts w:ascii="Courier New" w:hAnsi="Courier New"/>
+          <w:sz w:val="18"/>
+        </w:rPr>
+        <w:t xml:space="preserve">0022: </w:t>
+      </w:r>
+    </w:p>
+    <w:p>
+      <w:r>
+        <w:rPr>
+          <w:rFonts w:ascii="Courier New" w:hAnsi="Courier New"/>
+          <w:sz w:val="18"/>
+        </w:rPr>
+        <w:t>0023: @app.route('/ajuda')</w:t>
+      </w:r>
+    </w:p>
+    <w:p>
+      <w:r>
+        <w:rPr>
+          <w:rFonts w:ascii="Courier New" w:hAnsi="Courier New"/>
+          <w:sz w:val="18"/>
+        </w:rPr>
+        <w:t>0024: def ajuda():</w:t>
+      </w:r>
+    </w:p>
+    <w:p>
+      <w:r>
+        <w:rPr>
+          <w:rFonts w:ascii="Courier New" w:hAnsi="Courier New"/>
+          <w:sz w:val="18"/>
+        </w:rPr>
+        <w:t>0025:     return render_template('ajuda/ajuda.html')</w:t>
+      </w:r>
+    </w:p>
+    <w:p>
+      <w:r>
+        <w:rPr>
+          <w:rFonts w:ascii="Courier New" w:hAnsi="Courier New"/>
+          <w:sz w:val="18"/>
+        </w:rPr>
+        <w:t xml:space="preserve">0026: </w:t>
+      </w:r>
+    </w:p>
+    <w:p>
+      <w:r>
+        <w:rPr>
+          <w:rFonts w:ascii="Courier New" w:hAnsi="Courier New"/>
+          <w:sz w:val="18"/>
+        </w:rPr>
+        <w:t>0027: @app.route('/gerar-grafico', methods=['POST'])</w:t>
+      </w:r>
+    </w:p>
+    <w:p>
+      <w:r>
+        <w:rPr>
+          <w:rFonts w:ascii="Courier New" w:hAnsi="Courier New"/>
+          <w:sz w:val="18"/>
+        </w:rPr>
+        <w:t>0028: def gerar_grafico():</w:t>
+      </w:r>
+    </w:p>
+    <w:p>
+      <w:r>
+        <w:rPr>
+          <w:rFonts w:ascii="Courier New" w:hAnsi="Courier New"/>
+          <w:sz w:val="18"/>
+        </w:rPr>
+        <w:t>0029:     if request.is_json:</w:t>
+      </w:r>
+    </w:p>
+    <w:p>
+      <w:r>
+        <w:rPr>
+          <w:rFonts w:ascii="Courier New" w:hAnsi="Courier New"/>
+          <w:sz w:val="18"/>
+        </w:rPr>
+        <w:t>0030:         data = request.get_json()</w:t>
+      </w:r>
+    </w:p>
+    <w:p>
+      <w:r>
+        <w:rPr>
+          <w:rFonts w:ascii="Courier New" w:hAnsi="Courier New"/>
+          <w:sz w:val="18"/>
+        </w:rPr>
+        <w:t>0031:     else:</w:t>
+      </w:r>
+    </w:p>
+    <w:p>
+      <w:r>
+        <w:rPr>
+          <w:rFonts w:ascii="Courier New" w:hAnsi="Courier New"/>
+          <w:sz w:val="18"/>
+        </w:rPr>
+        <w:t>0032:         data = request.form</w:t>
+      </w:r>
+    </w:p>
+    <w:p>
+      <w:r>
+        <w:rPr>
+          <w:rFonts w:ascii="Courier New" w:hAnsi="Courier New"/>
+          <w:sz w:val="18"/>
+        </w:rPr>
+        <w:t xml:space="preserve">0033: </w:t>
+      </w:r>
+    </w:p>
+    <w:p>
+      <w:r>
+        <w:rPr>
+          <w:rFonts w:ascii="Courier New" w:hAnsi="Courier New"/>
+          <w:sz w:val="18"/>
+        </w:rPr>
+        <w:t>0034:     curso = data.get('curso', '').lower()</w:t>
+      </w:r>
+    </w:p>
+    <w:p>
+      <w:r>
+        <w:rPr>
+          <w:rFonts w:ascii="Courier New" w:hAnsi="Courier New"/>
+          <w:sz w:val="18"/>
+        </w:rPr>
+        <w:t>0035:     ano = data.get('ano', '')</w:t>
+      </w:r>
+    </w:p>
+    <w:p>
+      <w:r>
+        <w:rPr>
+          <w:rFonts w:ascii="Courier New" w:hAnsi="Courier New"/>
+          <w:sz w:val="18"/>
+        </w:rPr>
+        <w:t>0036:     ies = data.get('ies', '').lower()</w:t>
+      </w:r>
+    </w:p>
+    <w:p>
+      <w:r>
+        <w:rPr>
+          <w:rFonts w:ascii="Courier New" w:hAnsi="Courier New"/>
+          <w:sz w:val="18"/>
+        </w:rPr>
+        <w:t xml:space="preserve">0037: </w:t>
+      </w:r>
+    </w:p>
+    <w:p>
+      <w:r>
+        <w:rPr>
+          <w:rFonts w:ascii="Courier New" w:hAnsi="Courier New"/>
+          <w:sz w:val="18"/>
+        </w:rPr>
+        <w:t>0038:     df = pd.read_csv(BASE_PATH)</w:t>
+      </w:r>
+    </w:p>
+    <w:p>
+      <w:r>
+        <w:rPr>
+          <w:rFonts w:ascii="Courier New" w:hAnsi="Courier New"/>
+          <w:sz w:val="18"/>
+        </w:rPr>
+        <w:t xml:space="preserve">0039: </w:t>
+      </w:r>
+    </w:p>
+    <w:p>
+      <w:r>
+        <w:rPr>
+          <w:rFonts w:ascii="Courier New" w:hAnsi="Courier New"/>
+          <w:sz w:val="18"/>
+        </w:rPr>
+        <w:t>0040:     if curso:</w:t>
+      </w:r>
+    </w:p>
+    <w:p>
+      <w:r>
+        <w:rPr>
+          <w:rFonts w:ascii="Courier New" w:hAnsi="Courier New"/>
+          <w:sz w:val="18"/>
+        </w:rPr>
+        <w:t>0041:         df = df[df['nome_curso'].str.lower().str.contains(curso)]</w:t>
+      </w:r>
+    </w:p>
+    <w:p>
+      <w:r>
+        <w:rPr>
+          <w:rFonts w:ascii="Courier New" w:hAnsi="Courier New"/>
+          <w:sz w:val="18"/>
+        </w:rPr>
+        <w:t>0042:     if ano:</w:t>
+      </w:r>
+    </w:p>
+    <w:p>
+      <w:r>
+        <w:rPr>
+          <w:rFonts w:ascii="Courier New" w:hAnsi="Courier New"/>
+          <w:sz w:val="18"/>
+        </w:rPr>
+        <w:t>0043:         try:</w:t>
+      </w:r>
+    </w:p>
+    <w:p>
+      <w:r>
+        <w:rPr>
+          <w:rFonts w:ascii="Courier New" w:hAnsi="Courier New"/>
+          <w:sz w:val="18"/>
+        </w:rPr>
+        <w:t>0044:             df = df[df['ano'] == int(ano)]</w:t>
+      </w:r>
+    </w:p>
+    <w:p>
+      <w:r>
+        <w:rPr>
+          <w:rFonts w:ascii="Courier New" w:hAnsi="Courier New"/>
+          <w:sz w:val="18"/>
+        </w:rPr>
+        <w:t>0045:         except ValueError:</w:t>
+      </w:r>
+    </w:p>
+    <w:p>
+      <w:r>
+        <w:rPr>
+          <w:rFonts w:ascii="Courier New" w:hAnsi="Courier New"/>
+          <w:sz w:val="18"/>
+        </w:rPr>
+        <w:t>0046:             pass</w:t>
+      </w:r>
+    </w:p>
+    <w:p>
+      <w:r>
+        <w:rPr>
+          <w:rFonts w:ascii="Courier New" w:hAnsi="Courier New"/>
+          <w:sz w:val="18"/>
+        </w:rPr>
+        <w:t>0047:     if ies:</w:t>
+      </w:r>
+    </w:p>
+    <w:p>
+      <w:r>
+        <w:rPr>
+          <w:rFonts w:ascii="Courier New" w:hAnsi="Courier New"/>
+          <w:sz w:val="18"/>
+        </w:rPr>
+        <w:t>0048:         df = df[df['nome_ies'].str.lower().str.contains(ies)]</w:t>
       </w:r>
     </w:p>
     <w:p>
@@ -17353,169 +17353,169 @@
           <w:rFonts w:ascii="Courier New" w:hAnsi="Courier New"/>
           <w:sz w:val="18"/>
         </w:rPr>
-        <w:t>0050:     plt.figure(figsize=(10, 6))</w:t>
-      </w:r>
-    </w:p>
-    <w:p>
-      <w:r>
-        <w:rPr>
-          <w:rFonts w:ascii="Courier New" w:hAnsi="Courier New"/>
-          <w:sz w:val="18"/>
-        </w:rPr>
-        <w:t>0051:     plt.plot(df['ano'], df['ingressantes'], label='Ingressantes')</w:t>
-      </w:r>
-    </w:p>
-    <w:p>
-      <w:r>
-        <w:rPr>
-          <w:rFonts w:ascii="Courier New" w:hAnsi="Courier New"/>
-          <w:sz w:val="18"/>
-        </w:rPr>
-        <w:t>0052:     plt.plot(df['ano'], df['concluintes'], label='Concluintes')</w:t>
-      </w:r>
-    </w:p>
-    <w:p>
-      <w:r>
-        <w:rPr>
-          <w:rFonts w:ascii="Courier New" w:hAnsi="Courier New"/>
-          <w:sz w:val="18"/>
-        </w:rPr>
-        <w:t>0053:     plt.plot(df['ano'], df['evasao'], label='Evasão')</w:t>
-      </w:r>
-    </w:p>
-    <w:p>
-      <w:r>
-        <w:rPr>
-          <w:rFonts w:ascii="Courier New" w:hAnsi="Courier New"/>
-          <w:sz w:val="18"/>
-        </w:rPr>
-        <w:t>0054:     plt.title(f"Evolução - {curso.title() if curso else 'Todos'}")</w:t>
-      </w:r>
-    </w:p>
-    <w:p>
-      <w:r>
-        <w:rPr>
-          <w:rFonts w:ascii="Courier New" w:hAnsi="Courier New"/>
-          <w:sz w:val="18"/>
-        </w:rPr>
-        <w:t>0055:     plt.xlabel("Ano")</w:t>
-      </w:r>
-    </w:p>
-    <w:p>
-      <w:r>
-        <w:rPr>
-          <w:rFonts w:ascii="Courier New" w:hAnsi="Courier New"/>
-          <w:sz w:val="18"/>
-        </w:rPr>
-        <w:t>0056:     plt.ylabel("Total")</w:t>
-      </w:r>
-    </w:p>
-    <w:p>
-      <w:r>
-        <w:rPr>
-          <w:rFonts w:ascii="Courier New" w:hAnsi="Courier New"/>
-          <w:sz w:val="18"/>
-        </w:rPr>
-        <w:t>0057:     plt.legend()</w:t>
-      </w:r>
-    </w:p>
-    <w:p>
-      <w:r>
-        <w:rPr>
-          <w:rFonts w:ascii="Courier New" w:hAnsi="Courier New"/>
-          <w:sz w:val="18"/>
-        </w:rPr>
-        <w:t>0058:     plt.grid(True)</w:t>
-      </w:r>
-    </w:p>
-    <w:p>
-      <w:r>
-        <w:rPr>
-          <w:rFonts w:ascii="Courier New" w:hAnsi="Courier New"/>
-          <w:sz w:val="18"/>
-        </w:rPr>
-        <w:t>0059:     plt.tight_layout()</w:t>
-      </w:r>
-    </w:p>
-    <w:p>
-      <w:r>
-        <w:rPr>
-          <w:rFonts w:ascii="Courier New" w:hAnsi="Courier New"/>
-          <w:sz w:val="18"/>
-        </w:rPr>
-        <w:t xml:space="preserve">0060: </w:t>
-      </w:r>
-    </w:p>
-    <w:p>
-      <w:r>
-        <w:rPr>
-          <w:rFonts w:ascii="Courier New" w:hAnsi="Courier New"/>
-          <w:sz w:val="18"/>
-        </w:rPr>
-        <w:t>0061:     timestamp = datetime.now().strftime('%Y%m%d%H%M%S')</w:t>
-      </w:r>
-    </w:p>
-    <w:p>
-      <w:r>
-        <w:rPr>
-          <w:rFonts w:ascii="Courier New" w:hAnsi="Courier New"/>
-          <w:sz w:val="18"/>
-        </w:rPr>
-        <w:t>0062:     filename = f"grafico_{curso}_{ies}_{ano}_{timestamp}.png"</w:t>
-      </w:r>
-    </w:p>
-    <w:p>
-      <w:r>
-        <w:rPr>
-          <w:rFonts w:ascii="Courier New" w:hAnsi="Courier New"/>
-          <w:sz w:val="18"/>
-        </w:rPr>
-        <w:t>0063:     filepath = os.path.join('static', 'graficos', filename)</w:t>
-      </w:r>
-    </w:p>
-    <w:p>
-      <w:r>
-        <w:rPr>
-          <w:rFonts w:ascii="Courier New" w:hAnsi="Courier New"/>
-          <w:sz w:val="18"/>
-        </w:rPr>
-        <w:t>0064:     plt.savefig(filepath)</w:t>
-      </w:r>
-    </w:p>
-    <w:p>
-      <w:r>
-        <w:rPr>
-          <w:rFonts w:ascii="Courier New" w:hAnsi="Courier New"/>
-          <w:sz w:val="18"/>
-        </w:rPr>
-        <w:t>0065:     plt.close()</w:t>
-      </w:r>
-    </w:p>
-    <w:p>
-      <w:r>
-        <w:rPr>
-          <w:rFonts w:ascii="Courier New" w:hAnsi="Courier New"/>
-          <w:sz w:val="18"/>
-        </w:rPr>
-        <w:t xml:space="preserve">0066: </w:t>
-      </w:r>
-    </w:p>
-    <w:p>
-      <w:r>
-        <w:rPr>
-          <w:rFonts w:ascii="Courier New" w:hAnsi="Courier New"/>
-          <w:sz w:val="18"/>
-        </w:rPr>
-        <w:t>0067:     grafico_url = f'static/graficos/{filename}'</w:t>
-      </w:r>
-    </w:p>
-    <w:p>
-      <w:r>
-        <w:rPr>
-          <w:rFonts w:ascii="Courier New" w:hAnsi="Courier New"/>
-          <w:sz w:val="18"/>
-        </w:rPr>
-        <w:t>0068:     return jsonify({'grafico_url': grafico_url})</w:t>
+        <w:t>0050:     if df.empty:</w:t>
+      </w:r>
+    </w:p>
+    <w:p>
+      <w:r>
+        <w:rPr>
+          <w:rFonts w:ascii="Courier New" w:hAnsi="Courier New"/>
+          <w:sz w:val="18"/>
+        </w:rPr>
+        <w:t>0051:         return jsonify({'error': 'Nenhum dado encontrado.'})</w:t>
+      </w:r>
+    </w:p>
+    <w:p>
+      <w:r>
+        <w:rPr>
+          <w:rFonts w:ascii="Courier New" w:hAnsi="Courier New"/>
+          <w:sz w:val="18"/>
+        </w:rPr>
+        <w:t xml:space="preserve">0052: </w:t>
+      </w:r>
+    </w:p>
+    <w:p>
+      <w:r>
+        <w:rPr>
+          <w:rFonts w:ascii="Courier New" w:hAnsi="Courier New"/>
+          <w:sz w:val="18"/>
+        </w:rPr>
+        <w:t>0053:     plt.figure(figsize=(10, 6))</w:t>
+      </w:r>
+    </w:p>
+    <w:p>
+      <w:r>
+        <w:rPr>
+          <w:rFonts w:ascii="Courier New" w:hAnsi="Courier New"/>
+          <w:sz w:val="18"/>
+        </w:rPr>
+        <w:t>0054:     plt.plot(df['ano'], df['ingressantes'], label='Ingressantes')</w:t>
+      </w:r>
+    </w:p>
+    <w:p>
+      <w:r>
+        <w:rPr>
+          <w:rFonts w:ascii="Courier New" w:hAnsi="Courier New"/>
+          <w:sz w:val="18"/>
+        </w:rPr>
+        <w:t>0055:     plt.plot(df['ano'], df['concluintes'], label='Concluintes')</w:t>
+      </w:r>
+    </w:p>
+    <w:p>
+      <w:r>
+        <w:rPr>
+          <w:rFonts w:ascii="Courier New" w:hAnsi="Courier New"/>
+          <w:sz w:val="18"/>
+        </w:rPr>
+        <w:t>0056:     plt.plot(df['ano'], df['evasao'], label='Evasão')</w:t>
+      </w:r>
+    </w:p>
+    <w:p>
+      <w:r>
+        <w:rPr>
+          <w:rFonts w:ascii="Courier New" w:hAnsi="Courier New"/>
+          <w:sz w:val="18"/>
+        </w:rPr>
+        <w:t>0057:     plt.title(f"Evolução - {curso.title() if curso else 'Todos'}")</w:t>
+      </w:r>
+    </w:p>
+    <w:p>
+      <w:r>
+        <w:rPr>
+          <w:rFonts w:ascii="Courier New" w:hAnsi="Courier New"/>
+          <w:sz w:val="18"/>
+        </w:rPr>
+        <w:t>0058:     plt.xlabel("Ano")</w:t>
+      </w:r>
+    </w:p>
+    <w:p>
+      <w:r>
+        <w:rPr>
+          <w:rFonts w:ascii="Courier New" w:hAnsi="Courier New"/>
+          <w:sz w:val="18"/>
+        </w:rPr>
+        <w:t>0059:     plt.ylabel("Total")</w:t>
+      </w:r>
+    </w:p>
+    <w:p>
+      <w:r>
+        <w:rPr>
+          <w:rFonts w:ascii="Courier New" w:hAnsi="Courier New"/>
+          <w:sz w:val="18"/>
+        </w:rPr>
+        <w:t>0060:     plt.legend()</w:t>
+      </w:r>
+    </w:p>
+    <w:p>
+      <w:r>
+        <w:rPr>
+          <w:rFonts w:ascii="Courier New" w:hAnsi="Courier New"/>
+          <w:sz w:val="18"/>
+        </w:rPr>
+        <w:t>0061:     plt.grid(True)</w:t>
+      </w:r>
+    </w:p>
+    <w:p>
+      <w:r>
+        <w:rPr>
+          <w:rFonts w:ascii="Courier New" w:hAnsi="Courier New"/>
+          <w:sz w:val="18"/>
+        </w:rPr>
+        <w:t>0062:     plt.tight_layout()</w:t>
+      </w:r>
+    </w:p>
+    <w:p>
+      <w:r>
+        <w:rPr>
+          <w:rFonts w:ascii="Courier New" w:hAnsi="Courier New"/>
+          <w:sz w:val="18"/>
+        </w:rPr>
+        <w:t xml:space="preserve">0063: </w:t>
+      </w:r>
+    </w:p>
+    <w:p>
+      <w:r>
+        <w:rPr>
+          <w:rFonts w:ascii="Courier New" w:hAnsi="Courier New"/>
+          <w:sz w:val="18"/>
+        </w:rPr>
+        <w:t>0064:     timestamp = datetime.now().strftime('%Y%m%d%H%M%S')</w:t>
+      </w:r>
+    </w:p>
+    <w:p>
+      <w:r>
+        <w:rPr>
+          <w:rFonts w:ascii="Courier New" w:hAnsi="Courier New"/>
+          <w:sz w:val="18"/>
+        </w:rPr>
+        <w:t>0065:     filename = f"grafico_{curso}_{ies}_{ano}_{timestamp}.png"</w:t>
+      </w:r>
+    </w:p>
+    <w:p>
+      <w:r>
+        <w:rPr>
+          <w:rFonts w:ascii="Courier New" w:hAnsi="Courier New"/>
+          <w:sz w:val="18"/>
+        </w:rPr>
+        <w:t>0066:     filepath = os.path.join('static', 'graficos', filename)</w:t>
+      </w:r>
+    </w:p>
+    <w:p>
+      <w:r>
+        <w:rPr>
+          <w:rFonts w:ascii="Courier New" w:hAnsi="Courier New"/>
+          <w:sz w:val="18"/>
+        </w:rPr>
+        <w:t>0067:     plt.savefig(filepath)</w:t>
+      </w:r>
+    </w:p>
+    <w:p>
+      <w:r>
+        <w:rPr>
+          <w:rFonts w:ascii="Courier New" w:hAnsi="Courier New"/>
+          <w:sz w:val="18"/>
+        </w:rPr>
+        <w:t>0068:     plt.close()</w:t>
       </w:r>
     </w:p>
     <w:p>
@@ -17533,16 +17533,43 @@
           <w:rFonts w:ascii="Courier New" w:hAnsi="Courier New"/>
           <w:sz w:val="18"/>
         </w:rPr>
-        <w:t>0070: if __name__ == '__main__':</w:t>
-      </w:r>
-    </w:p>
-    <w:p>
-      <w:r>
-        <w:rPr>
-          <w:rFonts w:ascii="Courier New" w:hAnsi="Courier New"/>
-          <w:sz w:val="18"/>
-        </w:rPr>
-        <w:t>0071:     app.run(host='0.0.0.0', port=5000)</w:t>
+        <w:t>0070:     grafico_url = f'static/graficos/{filename}'</w:t>
+      </w:r>
+    </w:p>
+    <w:p>
+      <w:r>
+        <w:rPr>
+          <w:rFonts w:ascii="Courier New" w:hAnsi="Courier New"/>
+          <w:sz w:val="18"/>
+        </w:rPr>
+        <w:t>0071:     return jsonify({'grafico_url': grafico_url})</w:t>
+      </w:r>
+    </w:p>
+    <w:p>
+      <w:r>
+        <w:rPr>
+          <w:rFonts w:ascii="Courier New" w:hAnsi="Courier New"/>
+          <w:sz w:val="18"/>
+        </w:rPr>
+        <w:t xml:space="preserve">0072: </w:t>
+      </w:r>
+    </w:p>
+    <w:p>
+      <w:r>
+        <w:rPr>
+          <w:rFonts w:ascii="Courier New" w:hAnsi="Courier New"/>
+          <w:sz w:val="18"/>
+        </w:rPr>
+        <w:t>0073: if __name__ == '__main__':</w:t>
+      </w:r>
+    </w:p>
+    <w:p>
+      <w:r>
+        <w:rPr>
+          <w:rFonts w:ascii="Courier New" w:hAnsi="Courier New"/>
+          <w:sz w:val="18"/>
+        </w:rPr>
+        <w:t>0074:     app.run(host='0.0.0.0', port=5000)</w:t>
       </w:r>
     </w:p>
     <w:p>
@@ -17600,178 +17627,232 @@
           <w:rFonts w:ascii="Courier New" w:hAnsi="Courier New"/>
           <w:sz w:val="18"/>
         </w:rPr>
-        <w:t>0005: FROM python:3.11-slim</w:t>
-      </w:r>
-    </w:p>
-    <w:p>
-      <w:r>
-        <w:rPr>
-          <w:rFonts w:ascii="Courier New" w:hAnsi="Courier New"/>
-          <w:sz w:val="18"/>
-        </w:rPr>
-        <w:t xml:space="preserve">0006: </w:t>
-      </w:r>
-    </w:p>
-    <w:p>
-      <w:r>
-        <w:rPr>
-          <w:rFonts w:ascii="Courier New" w:hAnsi="Courier New"/>
-          <w:sz w:val="18"/>
-        </w:rPr>
-        <w:t>0007: # Instala dependências de build para Cython e extensões C</w:t>
-      </w:r>
-    </w:p>
-    <w:p>
-      <w:r>
-        <w:rPr>
-          <w:rFonts w:ascii="Courier New" w:hAnsi="Courier New"/>
-          <w:sz w:val="18"/>
-        </w:rPr>
-        <w:t>0008: RUN apt-get update &amp;&amp; \</w:t>
-      </w:r>
-    </w:p>
-    <w:p>
-      <w:r>
-        <w:rPr>
-          <w:rFonts w:ascii="Courier New" w:hAnsi="Courier New"/>
-          <w:sz w:val="18"/>
-        </w:rPr>
-        <w:t>0009:     apt-get install -y build-essential gcc g++ python3-dev &amp;&amp; \</w:t>
-      </w:r>
-    </w:p>
-    <w:p>
-      <w:r>
-        <w:rPr>
-          <w:rFonts w:ascii="Courier New" w:hAnsi="Courier New"/>
-          <w:sz w:val="18"/>
-        </w:rPr>
-        <w:t>0010:     pip install --upgrade pip &amp;&amp; \</w:t>
-      </w:r>
-    </w:p>
-    <w:p>
-      <w:r>
-        <w:rPr>
-          <w:rFonts w:ascii="Courier New" w:hAnsi="Courier New"/>
-          <w:sz w:val="18"/>
-        </w:rPr>
-        <w:t>0011:     pip install cython</w:t>
-      </w:r>
-    </w:p>
-    <w:p>
-      <w:r>
-        <w:rPr>
-          <w:rFonts w:ascii="Courier New" w:hAnsi="Courier New"/>
-          <w:sz w:val="18"/>
-        </w:rPr>
-        <w:t xml:space="preserve">0012: </w:t>
-      </w:r>
-    </w:p>
-    <w:p>
-      <w:r>
-        <w:rPr>
-          <w:rFonts w:ascii="Courier New" w:hAnsi="Courier New"/>
-          <w:sz w:val="18"/>
-        </w:rPr>
-        <w:t>0013: WORKDIR /app</w:t>
-      </w:r>
-    </w:p>
-    <w:p>
-      <w:r>
-        <w:rPr>
-          <w:rFonts w:ascii="Courier New" w:hAnsi="Courier New"/>
-          <w:sz w:val="18"/>
-        </w:rPr>
-        <w:t xml:space="preserve">0014: </w:t>
-      </w:r>
-    </w:p>
-    <w:p>
-      <w:r>
-        <w:rPr>
-          <w:rFonts w:ascii="Courier New" w:hAnsi="Courier New"/>
-          <w:sz w:val="18"/>
-        </w:rPr>
-        <w:t>0015: COPY . /app</w:t>
-      </w:r>
-    </w:p>
-    <w:p>
-      <w:r>
-        <w:rPr>
-          <w:rFonts w:ascii="Courier New" w:hAnsi="Courier New"/>
-          <w:sz w:val="18"/>
-        </w:rPr>
-        <w:t xml:space="preserve">0016: </w:t>
-      </w:r>
-    </w:p>
-    <w:p>
-      <w:r>
-        <w:rPr>
-          <w:rFonts w:ascii="Courier New" w:hAnsi="Courier New"/>
-          <w:sz w:val="18"/>
-        </w:rPr>
-        <w:t>0017: # Instala dependências Python</w:t>
-      </w:r>
-    </w:p>
-    <w:p>
-      <w:r>
-        <w:rPr>
-          <w:rFonts w:ascii="Courier New" w:hAnsi="Courier New"/>
-          <w:sz w:val="18"/>
-        </w:rPr>
-        <w:t>0018: RUN pip install --no-cache-dir -r requirements.txt</w:t>
-      </w:r>
-    </w:p>
-    <w:p>
-      <w:r>
-        <w:rPr>
-          <w:rFonts w:ascii="Courier New" w:hAnsi="Courier New"/>
-          <w:sz w:val="18"/>
-        </w:rPr>
-        <w:t xml:space="preserve">0019: </w:t>
-      </w:r>
-    </w:p>
-    <w:p>
-      <w:r>
-        <w:rPr>
-          <w:rFonts w:ascii="Courier New" w:hAnsi="Courier New"/>
-          <w:sz w:val="18"/>
-        </w:rPr>
-        <w:t>0020: # Expõe a porta Flask</w:t>
-      </w:r>
-    </w:p>
-    <w:p>
-      <w:r>
-        <w:rPr>
-          <w:rFonts w:ascii="Courier New" w:hAnsi="Courier New"/>
-          <w:sz w:val="18"/>
-        </w:rPr>
-        <w:t>0021: EXPOSE 5000</w:t>
-      </w:r>
-    </w:p>
-    <w:p>
-      <w:r>
-        <w:rPr>
-          <w:rFonts w:ascii="Courier New" w:hAnsi="Courier New"/>
-          <w:sz w:val="18"/>
-        </w:rPr>
-        <w:t xml:space="preserve">0022: </w:t>
-      </w:r>
-    </w:p>
-    <w:p>
-      <w:r>
-        <w:rPr>
-          <w:rFonts w:ascii="Courier New" w:hAnsi="Courier New"/>
-          <w:sz w:val="18"/>
-        </w:rPr>
-        <w:t>0023: # Usa Gunicorn para produção</w:t>
-      </w:r>
-    </w:p>
-    <w:p>
-      <w:r>
-        <w:rPr>
-          <w:rFonts w:ascii="Courier New" w:hAnsi="Courier New"/>
-          <w:sz w:val="18"/>
-        </w:rPr>
-        <w:t>0024: CMD ["gunicorn", "-w", "2", "-b", "0.0.0.0:5000", "app:app"]</w:t>
+        <w:t>0005: # Use uma imagem oficial do Python como base</w:t>
+      </w:r>
+    </w:p>
+    <w:p>
+      <w:r>
+        <w:rPr>
+          <w:rFonts w:ascii="Courier New" w:hAnsi="Courier New"/>
+          <w:sz w:val="18"/>
+        </w:rPr>
+        <w:t>0006: FROM python:3.11-slim</w:t>
+      </w:r>
+    </w:p>
+    <w:p>
+      <w:r>
+        <w:rPr>
+          <w:rFonts w:ascii="Courier New" w:hAnsi="Courier New"/>
+          <w:sz w:val="18"/>
+        </w:rPr>
+        <w:t xml:space="preserve">0007: </w:t>
+      </w:r>
+    </w:p>
+    <w:p>
+      <w:r>
+        <w:rPr>
+          <w:rFonts w:ascii="Courier New" w:hAnsi="Courier New"/>
+          <w:sz w:val="18"/>
+        </w:rPr>
+        <w:t>0008: # Define o diretório de trabalho dentro do container</w:t>
+      </w:r>
+    </w:p>
+    <w:p>
+      <w:r>
+        <w:rPr>
+          <w:rFonts w:ascii="Courier New" w:hAnsi="Courier New"/>
+          <w:sz w:val="18"/>
+        </w:rPr>
+        <w:t>0009: WORKDIR /app</w:t>
+      </w:r>
+    </w:p>
+    <w:p>
+      <w:r>
+        <w:rPr>
+          <w:rFonts w:ascii="Courier New" w:hAnsi="Courier New"/>
+          <w:sz w:val="18"/>
+        </w:rPr>
+        <w:t xml:space="preserve">0010: </w:t>
+      </w:r>
+    </w:p>
+    <w:p>
+      <w:r>
+        <w:rPr>
+          <w:rFonts w:ascii="Courier New" w:hAnsi="Courier New"/>
+          <w:sz w:val="18"/>
+        </w:rPr>
+        <w:t>0011: # Copia os arquivos de dependências primeiro (para usar cache de camadas)</w:t>
+      </w:r>
+    </w:p>
+    <w:p>
+      <w:r>
+        <w:rPr>
+          <w:rFonts w:ascii="Courier New" w:hAnsi="Courier New"/>
+          <w:sz w:val="18"/>
+        </w:rPr>
+        <w:t>0012: COPY requirements.txt requirements.txt</w:t>
+      </w:r>
+    </w:p>
+    <w:p>
+      <w:r>
+        <w:rPr>
+          <w:rFonts w:ascii="Courier New" w:hAnsi="Courier New"/>
+          <w:sz w:val="18"/>
+        </w:rPr>
+        <w:t xml:space="preserve">0013: </w:t>
+      </w:r>
+    </w:p>
+    <w:p>
+      <w:r>
+        <w:rPr>
+          <w:rFonts w:ascii="Courier New" w:hAnsi="Courier New"/>
+          <w:sz w:val="18"/>
+        </w:rPr>
+        <w:t>0014: # Instala as dependências do projeto</w:t>
+      </w:r>
+    </w:p>
+    <w:p>
+      <w:r>
+        <w:rPr>
+          <w:rFonts w:ascii="Courier New" w:hAnsi="Courier New"/>
+          <w:sz w:val="18"/>
+        </w:rPr>
+        <w:t>0015: RUN pip install --upgrade pip &amp;&amp; \</w:t>
+      </w:r>
+    </w:p>
+    <w:p>
+      <w:r>
+        <w:rPr>
+          <w:rFonts w:ascii="Courier New" w:hAnsi="Courier New"/>
+          <w:sz w:val="18"/>
+        </w:rPr>
+        <w:t>0016:     pip install -r requirements.txt</w:t>
+      </w:r>
+    </w:p>
+    <w:p>
+      <w:r>
+        <w:rPr>
+          <w:rFonts w:ascii="Courier New" w:hAnsi="Courier New"/>
+          <w:sz w:val="18"/>
+        </w:rPr>
+        <w:t xml:space="preserve">0017: </w:t>
+      </w:r>
+    </w:p>
+    <w:p>
+      <w:r>
+        <w:rPr>
+          <w:rFonts w:ascii="Courier New" w:hAnsi="Courier New"/>
+          <w:sz w:val="18"/>
+        </w:rPr>
+        <w:t>0018: # Copia o restante do código</w:t>
+      </w:r>
+    </w:p>
+    <w:p>
+      <w:r>
+        <w:rPr>
+          <w:rFonts w:ascii="Courier New" w:hAnsi="Courier New"/>
+          <w:sz w:val="18"/>
+        </w:rPr>
+        <w:t>0019: COPY . .</w:t>
+      </w:r>
+    </w:p>
+    <w:p>
+      <w:r>
+        <w:rPr>
+          <w:rFonts w:ascii="Courier New" w:hAnsi="Courier New"/>
+          <w:sz w:val="18"/>
+        </w:rPr>
+        <w:t xml:space="preserve">0020: </w:t>
+      </w:r>
+    </w:p>
+    <w:p>
+      <w:r>
+        <w:rPr>
+          <w:rFonts w:ascii="Courier New" w:hAnsi="Courier New"/>
+          <w:sz w:val="18"/>
+        </w:rPr>
+        <w:t>0021: # Expõe a porta que o Render vai acessar</w:t>
+      </w:r>
+    </w:p>
+    <w:p>
+      <w:r>
+        <w:rPr>
+          <w:rFonts w:ascii="Courier New" w:hAnsi="Courier New"/>
+          <w:sz w:val="18"/>
+        </w:rPr>
+        <w:t>0022: EXPOSE 5000</w:t>
+      </w:r>
+    </w:p>
+    <w:p>
+      <w:r>
+        <w:rPr>
+          <w:rFonts w:ascii="Courier New" w:hAnsi="Courier New"/>
+          <w:sz w:val="18"/>
+        </w:rPr>
+        <w:t xml:space="preserve">0023: </w:t>
+      </w:r>
+    </w:p>
+    <w:p>
+      <w:r>
+        <w:rPr>
+          <w:rFonts w:ascii="Courier New" w:hAnsi="Courier New"/>
+          <w:sz w:val="18"/>
+        </w:rPr>
+        <w:t>0024: # Define a variável de ambiente para o Flask</w:t>
+      </w:r>
+    </w:p>
+    <w:p>
+      <w:r>
+        <w:rPr>
+          <w:rFonts w:ascii="Courier New" w:hAnsi="Courier New"/>
+          <w:sz w:val="18"/>
+        </w:rPr>
+        <w:t>0025: ENV FLASK_APP=app.py</w:t>
+      </w:r>
+    </w:p>
+    <w:p>
+      <w:r>
+        <w:rPr>
+          <w:rFonts w:ascii="Courier New" w:hAnsi="Courier New"/>
+          <w:sz w:val="18"/>
+        </w:rPr>
+        <w:t>0026: ENV FLASK_RUN_HOST=0.0.0.0</w:t>
+      </w:r>
+    </w:p>
+    <w:p>
+      <w:r>
+        <w:rPr>
+          <w:rFonts w:ascii="Courier New" w:hAnsi="Courier New"/>
+          <w:sz w:val="18"/>
+        </w:rPr>
+        <w:t>0027: ENV FLASK_ENV=production</w:t>
+      </w:r>
+    </w:p>
+    <w:p>
+      <w:r>
+        <w:rPr>
+          <w:rFonts w:ascii="Courier New" w:hAnsi="Courier New"/>
+          <w:sz w:val="18"/>
+        </w:rPr>
+        <w:t xml:space="preserve">0028: </w:t>
+      </w:r>
+    </w:p>
+    <w:p>
+      <w:r>
+        <w:rPr>
+          <w:rFonts w:ascii="Courier New" w:hAnsi="Courier New"/>
+          <w:sz w:val="18"/>
+        </w:rPr>
+        <w:t>0029: # Comando para iniciar o app Flask usando gunicorn (melhor para produção)</w:t>
+      </w:r>
+    </w:p>
+    <w:p>
+      <w:r>
+        <w:rPr>
+          <w:rFonts w:ascii="Courier New" w:hAnsi="Courier New"/>
+          <w:sz w:val="18"/>
+        </w:rPr>
+        <w:t>0030: CMD ["gunicorn", "-w", "4", "-b", "0.0.0.0:5000", "app:app"]</w:t>
       </w:r>
     </w:p>
     <w:p>
@@ -26368,6 +26449,677 @@
           <w:sz w:val="18"/>
         </w:rPr>
         <w:t>0004: }</w:t>
+      </w:r>
+    </w:p>
+    <w:p>
+      <w:r>
+        <w:br w:type="page"/>
+      </w:r>
+    </w:p>
+    <w:p>
+      <w:pPr>
+        <w:pStyle w:val="Heading2"/>
+      </w:pPr>
+      <w:r>
+        <w:t>create_db.py</w:t>
+      </w:r>
+    </w:p>
+    <w:p>
+      <w:r>
+        <w:rPr>
+          <w:rFonts w:ascii="Courier New" w:hAnsi="Courier New"/>
+          <w:sz w:val="18"/>
+        </w:rPr>
+        <w:t>0001: # Path: create_db.py</w:t>
+      </w:r>
+    </w:p>
+    <w:p>
+      <w:r>
+        <w:rPr>
+          <w:rFonts w:ascii="Courier New" w:hAnsi="Courier New"/>
+          <w:sz w:val="18"/>
+        </w:rPr>
+        <w:t>0002: # Purpose (en): Script to create the database for the Flask application using SQLAlchemy.</w:t>
+      </w:r>
+    </w:p>
+    <w:p>
+      <w:r>
+        <w:rPr>
+          <w:rFonts w:ascii="Courier New" w:hAnsi="Courier New"/>
+          <w:sz w:val="18"/>
+        </w:rPr>
+        <w:t>0003: # Propósito (pt-BR): Script para criar o banco de dados para a aplicação Flask</w:t>
+      </w:r>
+    </w:p>
+    <w:p>
+      <w:r>
+        <w:rPr>
+          <w:rFonts w:ascii="Courier New" w:hAnsi="Courier New"/>
+          <w:sz w:val="18"/>
+        </w:rPr>
+        <w:t xml:space="preserve">0004: </w:t>
+      </w:r>
+    </w:p>
+    <w:p>
+      <w:r>
+        <w:rPr>
+          <w:rFonts w:ascii="Courier New" w:hAnsi="Courier New"/>
+          <w:sz w:val="18"/>
+        </w:rPr>
+        <w:t>0005: from acessibilidade_web.app import app, db</w:t>
+      </w:r>
+    </w:p>
+    <w:p>
+      <w:r>
+        <w:rPr>
+          <w:rFonts w:ascii="Courier New" w:hAnsi="Courier New"/>
+          <w:sz w:val="18"/>
+        </w:rPr>
+        <w:t>0006: import scripts.db.models  # para registrar as tabelas</w:t>
+      </w:r>
+    </w:p>
+    <w:p>
+      <w:r>
+        <w:rPr>
+          <w:rFonts w:ascii="Courier New" w:hAnsi="Courier New"/>
+          <w:sz w:val="18"/>
+        </w:rPr>
+        <w:t xml:space="preserve">0007: </w:t>
+      </w:r>
+    </w:p>
+    <w:p>
+      <w:r>
+        <w:rPr>
+          <w:rFonts w:ascii="Courier New" w:hAnsi="Courier New"/>
+          <w:sz w:val="18"/>
+        </w:rPr>
+        <w:t>0008: def create_database():</w:t>
+      </w:r>
+    </w:p>
+    <w:p>
+      <w:r>
+        <w:rPr>
+          <w:rFonts w:ascii="Courier New" w:hAnsi="Courier New"/>
+          <w:sz w:val="18"/>
+        </w:rPr>
+        <w:t>0009:     with app.app_context():</w:t>
+      </w:r>
+    </w:p>
+    <w:p>
+      <w:r>
+        <w:rPr>
+          <w:rFonts w:ascii="Courier New" w:hAnsi="Courier New"/>
+          <w:sz w:val="18"/>
+        </w:rPr>
+        <w:t>0010:         db.create_all()</w:t>
+      </w:r>
+    </w:p>
+    <w:p>
+      <w:r>
+        <w:rPr>
+          <w:rFonts w:ascii="Courier New" w:hAnsi="Courier New"/>
+          <w:sz w:val="18"/>
+        </w:rPr>
+        <w:t>0011:         print("✔️ Banco de dados criado com sucesso!")</w:t>
+      </w:r>
+    </w:p>
+    <w:p>
+      <w:r>
+        <w:rPr>
+          <w:rFonts w:ascii="Courier New" w:hAnsi="Courier New"/>
+          <w:sz w:val="18"/>
+        </w:rPr>
+        <w:t xml:space="preserve">0012: </w:t>
+      </w:r>
+    </w:p>
+    <w:p>
+      <w:r>
+        <w:rPr>
+          <w:rFonts w:ascii="Courier New" w:hAnsi="Courier New"/>
+          <w:sz w:val="18"/>
+        </w:rPr>
+        <w:t>0013: if __name__ == "__main__":</w:t>
+      </w:r>
+    </w:p>
+    <w:p>
+      <w:r>
+        <w:rPr>
+          <w:rFonts w:ascii="Courier New" w:hAnsi="Courier New"/>
+          <w:sz w:val="18"/>
+        </w:rPr>
+        <w:t>0014:     create_database()</w:t>
+      </w:r>
+    </w:p>
+    <w:p>
+      <w:r>
+        <w:br w:type="page"/>
+      </w:r>
+    </w:p>
+    <w:p>
+      <w:pPr>
+        <w:pStyle w:val="Heading2"/>
+      </w:pPr>
+      <w:r>
+        <w:t>models.py</w:t>
+      </w:r>
+    </w:p>
+    <w:p>
+      <w:r>
+        <w:rPr>
+          <w:rFonts w:ascii="Courier New" w:hAnsi="Courier New"/>
+          <w:sz w:val="18"/>
+        </w:rPr>
+        <w:t>0001: # Path: scripts/db/models.py</w:t>
+      </w:r>
+    </w:p>
+    <w:p>
+      <w:r>
+        <w:rPr>
+          <w:rFonts w:ascii="Courier New" w:hAnsi="Courier New"/>
+          <w:sz w:val="18"/>
+        </w:rPr>
+        <w:t>0002: # Purpose (en): Define database models for the Flask application using SQLAlchemy.</w:t>
+      </w:r>
+    </w:p>
+    <w:p>
+      <w:r>
+        <w:rPr>
+          <w:rFonts w:ascii="Courier New" w:hAnsi="Courier New"/>
+          <w:sz w:val="18"/>
+        </w:rPr>
+        <w:t>0003: # Propósito (pt-BR): Define modelos de banco de dados para a aplicação Flask usando</w:t>
+      </w:r>
+    </w:p>
+    <w:p>
+      <w:r>
+        <w:rPr>
+          <w:rFonts w:ascii="Courier New" w:hAnsi="Courier New"/>
+          <w:sz w:val="18"/>
+        </w:rPr>
+        <w:t xml:space="preserve">0004: </w:t>
+      </w:r>
+    </w:p>
+    <w:p>
+      <w:r>
+        <w:rPr>
+          <w:rFonts w:ascii="Courier New" w:hAnsi="Courier New"/>
+          <w:sz w:val="18"/>
+        </w:rPr>
+        <w:t xml:space="preserve">0005: </w:t>
+      </w:r>
+    </w:p>
+    <w:p>
+      <w:r>
+        <w:rPr>
+          <w:rFonts w:ascii="Courier New" w:hAnsi="Courier New"/>
+          <w:sz w:val="18"/>
+        </w:rPr>
+        <w:t>0006: from flask_sqlalchemy import SQLAlchemy</w:t>
+      </w:r>
+    </w:p>
+    <w:p>
+      <w:r>
+        <w:rPr>
+          <w:rFonts w:ascii="Courier New" w:hAnsi="Courier New"/>
+          <w:sz w:val="18"/>
+        </w:rPr>
+        <w:t>0007: from acessibilidade_web.app import app</w:t>
+      </w:r>
+    </w:p>
+    <w:p>
+      <w:r>
+        <w:rPr>
+          <w:rFonts w:ascii="Courier New" w:hAnsi="Courier New"/>
+          <w:sz w:val="18"/>
+        </w:rPr>
+        <w:t xml:space="preserve">0008: </w:t>
+      </w:r>
+    </w:p>
+    <w:p>
+      <w:r>
+        <w:rPr>
+          <w:rFonts w:ascii="Courier New" w:hAnsi="Courier New"/>
+          <w:sz w:val="18"/>
+        </w:rPr>
+        <w:t>0009: app.config['SQLALCHEMY_DATABASE_URI'] = 'sqlite:///database.db'</w:t>
+      </w:r>
+    </w:p>
+    <w:p>
+      <w:r>
+        <w:rPr>
+          <w:rFonts w:ascii="Courier New" w:hAnsi="Courier New"/>
+          <w:sz w:val="18"/>
+        </w:rPr>
+        <w:t>0010: db = SQLAlchemy(app)</w:t>
+      </w:r>
+    </w:p>
+    <w:p>
+      <w:r>
+        <w:rPr>
+          <w:rFonts w:ascii="Courier New" w:hAnsi="Courier New"/>
+          <w:sz w:val="18"/>
+        </w:rPr>
+        <w:t xml:space="preserve">0011: </w:t>
+      </w:r>
+    </w:p>
+    <w:p>
+      <w:r>
+        <w:rPr>
+          <w:rFonts w:ascii="Courier New" w:hAnsi="Courier New"/>
+          <w:sz w:val="18"/>
+        </w:rPr>
+        <w:t>0012: class Resultado(db.Model):</w:t>
+      </w:r>
+    </w:p>
+    <w:p>
+      <w:r>
+        <w:rPr>
+          <w:rFonts w:ascii="Courier New" w:hAnsi="Courier New"/>
+          <w:sz w:val="18"/>
+        </w:rPr>
+        <w:t>0013:     id = db.Column(db.Integer, primary_key=True)</w:t>
+      </w:r>
+    </w:p>
+    <w:p>
+      <w:r>
+        <w:rPr>
+          <w:rFonts w:ascii="Courier New" w:hAnsi="Courier New"/>
+          <w:sz w:val="18"/>
+        </w:rPr>
+        <w:t>0014:     ano = db.Column(db.Integer)</w:t>
+      </w:r>
+    </w:p>
+    <w:p>
+      <w:r>
+        <w:rPr>
+          <w:rFonts w:ascii="Courier New" w:hAnsi="Courier New"/>
+          <w:sz w:val="18"/>
+        </w:rPr>
+        <w:t>0015:     indicador = db.Column(db.String(50))</w:t>
+      </w:r>
+    </w:p>
+    <w:p>
+      <w:r>
+        <w:rPr>
+          <w:rFonts w:ascii="Courier New" w:hAnsi="Courier New"/>
+          <w:sz w:val="18"/>
+        </w:rPr>
+        <w:t>0016:     valor = db.Column(db.Float)</w:t>
+      </w:r>
+    </w:p>
+    <w:p>
+      <w:r>
+        <w:br w:type="page"/>
+      </w:r>
+    </w:p>
+    <w:p>
+      <w:pPr>
+        <w:pStyle w:val="Heading2"/>
+      </w:pPr>
+      <w:r>
+        <w:t>__init__.py</w:t>
+      </w:r>
+    </w:p>
+    <w:p>
+      <w:r>
+        <w:br w:type="page"/>
+      </w:r>
+    </w:p>
+    <w:p>
+      <w:pPr>
+        <w:pStyle w:val="Heading2"/>
+      </w:pPr>
+      <w:r>
+        <w:t>__init__.py</w:t>
+      </w:r>
+    </w:p>
+    <w:p>
+      <w:r>
+        <w:br w:type="page"/>
+      </w:r>
+    </w:p>
+    <w:p>
+      <w:pPr>
+        <w:pStyle w:val="Heading2"/>
+      </w:pPr>
+      <w:r>
+        <w:t>runtime.txt</w:t>
+      </w:r>
+    </w:p>
+    <w:p>
+      <w:r>
+        <w:rPr>
+          <w:rFonts w:ascii="Courier New" w:hAnsi="Courier New"/>
+          <w:sz w:val="18"/>
+        </w:rPr>
+        <w:t>0001: # Path: acessibilidade_web/runtime.txt</w:t>
+      </w:r>
+    </w:p>
+    <w:p>
+      <w:r>
+        <w:rPr>
+          <w:rFonts w:ascii="Courier New" w:hAnsi="Courier New"/>
+          <w:sz w:val="18"/>
+        </w:rPr>
+        <w:t>0002: python-3.11.8</w:t>
+      </w:r>
+    </w:p>
+    <w:p>
+      <w:r>
+        <w:br w:type="page"/>
+      </w:r>
+    </w:p>
+    <w:p>
+      <w:pPr>
+        <w:pStyle w:val="Heading2"/>
+      </w:pPr>
+      <w:r>
+        <w:t>requirements.txt</w:t>
+      </w:r>
+    </w:p>
+    <w:p>
+      <w:r>
+        <w:rPr>
+          <w:rFonts w:ascii="Courier New" w:hAnsi="Courier New"/>
+          <w:sz w:val="18"/>
+        </w:rPr>
+        <w:t>0001: # Path: acessibilidade_web/requirements.txt</w:t>
+      </w:r>
+    </w:p>
+    <w:p>
+      <w:r>
+        <w:rPr>
+          <w:rFonts w:ascii="Courier New" w:hAnsi="Courier New"/>
+          <w:sz w:val="18"/>
+        </w:rPr>
+        <w:t>0002: # Purpose (en): Python dependencies for Flask app with dynamic charts.</w:t>
+      </w:r>
+    </w:p>
+    <w:p>
+      <w:r>
+        <w:rPr>
+          <w:rFonts w:ascii="Courier New" w:hAnsi="Courier New"/>
+          <w:sz w:val="18"/>
+        </w:rPr>
+        <w:t>0003: # Propósito (pt-BR): Dependências Python para app Flask com geração de gráficos dinâmicos.</w:t>
+      </w:r>
+    </w:p>
+    <w:p>
+      <w:r>
+        <w:rPr>
+          <w:rFonts w:ascii="Courier New" w:hAnsi="Courier New"/>
+          <w:sz w:val="18"/>
+        </w:rPr>
+        <w:t>0004: Flask==2.3.2</w:t>
+      </w:r>
+    </w:p>
+    <w:p>
+      <w:r>
+        <w:rPr>
+          <w:rFonts w:ascii="Courier New" w:hAnsi="Courier New"/>
+          <w:sz w:val="18"/>
+        </w:rPr>
+        <w:t>0005: pandas==2.0.3</w:t>
+      </w:r>
+    </w:p>
+    <w:p>
+      <w:r>
+        <w:rPr>
+          <w:rFonts w:ascii="Courier New" w:hAnsi="Courier New"/>
+          <w:sz w:val="18"/>
+        </w:rPr>
+        <w:t>0006: matplotlib==3.7.2</w:t>
+      </w:r>
+    </w:p>
+    <w:p>
+      <w:r>
+        <w:rPr>
+          <w:rFonts w:ascii="Courier New" w:hAnsi="Courier New"/>
+          <w:sz w:val="18"/>
+        </w:rPr>
+        <w:t>0007: seaborn==0.12.2</w:t>
+      </w:r>
+    </w:p>
+    <w:p>
+      <w:r>
+        <w:rPr>
+          <w:rFonts w:ascii="Courier New" w:hAnsi="Courier New"/>
+          <w:sz w:val="18"/>
+        </w:rPr>
+        <w:t>0008: scikit-learn==1.3.0</w:t>
+      </w:r>
+    </w:p>
+    <w:p>
+      <w:r>
+        <w:rPr>
+          <w:rFonts w:ascii="Courier New" w:hAnsi="Courier New"/>
+          <w:sz w:val="18"/>
+        </w:rPr>
+        <w:t>0009: joblib==1.3.2</w:t>
+      </w:r>
+    </w:p>
+    <w:p>
+      <w:r>
+        <w:rPr>
+          <w:rFonts w:ascii="Courier New" w:hAnsi="Courier New"/>
+          <w:sz w:val="18"/>
+        </w:rPr>
+        <w:t>0010: openai==1.10.0</w:t>
+      </w:r>
+    </w:p>
+    <w:p>
+      <w:r>
+        <w:rPr>
+          <w:rFonts w:ascii="Courier New" w:hAnsi="Courier New"/>
+          <w:sz w:val="18"/>
+        </w:rPr>
+        <w:t>0011: numpy&gt;=1.23</w:t>
+      </w:r>
+    </w:p>
+    <w:p>
+      <w:r>
+        <w:rPr>
+          <w:rFonts w:ascii="Courier New" w:hAnsi="Courier New"/>
+          <w:sz w:val="18"/>
+        </w:rPr>
+        <w:t>0012: gunicorn==21.2.0</w:t>
+      </w:r>
+    </w:p>
+    <w:p>
+      <w:r>
+        <w:rPr>
+          <w:rFonts w:ascii="Courier New" w:hAnsi="Courier New"/>
+          <w:sz w:val="18"/>
+        </w:rPr>
+        <w:t>0013: cython&gt;=0.29.36</w:t>
+      </w:r>
+    </w:p>
+    <w:p>
+      <w:r>
+        <w:rPr>
+          <w:rFonts w:ascii="Courier New" w:hAnsi="Courier New"/>
+          <w:sz w:val="18"/>
+        </w:rPr>
+        <w:t>0014: streamlit==1.25.0</w:t>
+      </w:r>
+    </w:p>
+    <w:p>
+      <w:r>
+        <w:rPr>
+          <w:rFonts w:ascii="Courier New" w:hAnsi="Courier New"/>
+          <w:sz w:val="18"/>
+        </w:rPr>
+        <w:t>0015: beautifulsoup4==4.12.2</w:t>
+      </w:r>
+    </w:p>
+    <w:p>
+      <w:r>
+        <w:rPr>
+          <w:rFonts w:ascii="Courier New" w:hAnsi="Courier New"/>
+          <w:sz w:val="18"/>
+        </w:rPr>
+        <w:t>0016: requests==2.31.0</w:t>
+      </w:r>
+    </w:p>
+    <w:p>
+      <w:r>
+        <w:rPr>
+          <w:rFonts w:ascii="Courier New" w:hAnsi="Courier New"/>
+          <w:sz w:val="18"/>
+        </w:rPr>
+        <w:t>0017: werkzeug==2.3.4</w:t>
+      </w:r>
+    </w:p>
+    <w:p>
+      <w:r>
+        <w:rPr>
+          <w:rFonts w:ascii="Courier New" w:hAnsi="Courier New"/>
+          <w:sz w:val="18"/>
+        </w:rPr>
+        <w:t>0018: flask-cors==3.0.10</w:t>
+      </w:r>
+    </w:p>
+    <w:p>
+      <w:r>
+        <w:rPr>
+          <w:rFonts w:ascii="Courier New" w:hAnsi="Courier New"/>
+          <w:sz w:val="18"/>
+        </w:rPr>
+        <w:t>0019: flask-socketio==5.3.4</w:t>
+      </w:r>
+    </w:p>
+    <w:p>
+      <w:r>
+        <w:rPr>
+          <w:rFonts w:ascii="Courier New" w:hAnsi="Courier New"/>
+          <w:sz w:val="18"/>
+        </w:rPr>
+        <w:t>0020: flask-compress==1.12</w:t>
+      </w:r>
+    </w:p>
+    <w:p>
+      <w:r>
+        <w:rPr>
+          <w:rFonts w:ascii="Courier New" w:hAnsi="Courier New"/>
+          <w:sz w:val="18"/>
+        </w:rPr>
+        <w:t>0021: flask-limiter==2.0.2</w:t>
+      </w:r>
+    </w:p>
+    <w:p>
+      <w:r>
+        <w:rPr>
+          <w:rFonts w:ascii="Courier New" w:hAnsi="Courier New"/>
+          <w:sz w:val="18"/>
+        </w:rPr>
+        <w:t>0022: flask-login==0.6.2</w:t>
+      </w:r>
+    </w:p>
+    <w:p>
+      <w:r>
+        <w:rPr>
+          <w:rFonts w:ascii="Courier New" w:hAnsi="Courier New"/>
+          <w:sz w:val="18"/>
+        </w:rPr>
+        <w:t>0023: flask-wtf==1.1.2</w:t>
+      </w:r>
+    </w:p>
+    <w:p>
+      <w:r>
+        <w:rPr>
+          <w:rFonts w:ascii="Courier New" w:hAnsi="Courier New"/>
+          <w:sz w:val="18"/>
+        </w:rPr>
+        <w:t>0024: flask-migrate==4.0.0</w:t>
+      </w:r>
+    </w:p>
+    <w:p>
+      <w:r>
+        <w:rPr>
+          <w:rFonts w:ascii="Courier New" w:hAnsi="Courier New"/>
+          <w:sz w:val="18"/>
+        </w:rPr>
+        <w:t>0025: flask-sqlalchemy==3.0.2</w:t>
+      </w:r>
+    </w:p>
+    <w:p>
+      <w:r>
+        <w:rPr>
+          <w:rFonts w:ascii="Courier New" w:hAnsi="Courier New"/>
+          <w:sz w:val="18"/>
+        </w:rPr>
+        <w:t>0026: flask-mail==0.9.1</w:t>
+      </w:r>
+    </w:p>
+    <w:p>
+      <w:r>
+        <w:rPr>
+          <w:rFonts w:ascii="Courier New" w:hAnsi="Courier New"/>
+          <w:sz w:val="18"/>
+        </w:rPr>
+        <w:t>0027: flask-babel==2.0.0</w:t>
+      </w:r>
+    </w:p>
+    <w:p>
+      <w:r>
+        <w:rPr>
+          <w:rFonts w:ascii="Courier New" w:hAnsi="Courier New"/>
+          <w:sz w:val="18"/>
+        </w:rPr>
+        <w:t>0028: flask-restful==0.3.9</w:t>
+      </w:r>
+    </w:p>
+    <w:p>
+      <w:r>
+        <w:rPr>
+          <w:rFonts w:ascii="Courier New" w:hAnsi="Courier New"/>
+          <w:sz w:val="18"/>
+        </w:rPr>
+        <w:t>0029: flask-admin==1.6.0</w:t>
+      </w:r>
+    </w:p>
+    <w:p>
+      <w:r>
+        <w:rPr>
+          <w:rFonts w:ascii="Courier New" w:hAnsi="Courier New"/>
+          <w:sz w:val="18"/>
+        </w:rPr>
+        <w:t>0030: flask-security-too==5.3.3</w:t>
+      </w:r>
+    </w:p>
+    <w:p>
+      <w:r>
+        <w:rPr>
+          <w:rFonts w:ascii="Courier New" w:hAnsi="Courier New"/>
+          <w:sz w:val="18"/>
+        </w:rPr>
+        <w:t>0031: flask-caching==1.10.1</w:t>
+      </w:r>
+    </w:p>
+    <w:p>
+      <w:r>
+        <w:rPr>
+          <w:rFonts w:ascii="Courier New" w:hAnsi="Courier New"/>
+          <w:sz w:val="18"/>
+        </w:rPr>
+        <w:t>0032: flask-uploads==0.2.1</w:t>
+      </w:r>
+    </w:p>
+    <w:p>
+      <w:r>
+        <w:rPr>
+          <w:rFonts w:ascii="Courier New" w:hAnsi="Courier New"/>
+          <w:sz w:val="18"/>
+        </w:rPr>
+        <w:t>0033: flask-session==0.4.0</w:t>
+      </w:r>
+    </w:p>
+    <w:p>
+      <w:pPr>
+        <w:pStyle w:val="IntenseQuote"/>
+      </w:pPr>
+      <w:r>
+        <w:t>[AVISO] Arquivo não encontrado: acessibilidade_web/config.py</w:t>
       </w:r>
     </w:p>
     <w:sectPr>

</xml_diff>